<commit_message>
Put my full name
</commit_message>
<xml_diff>
--- a/docx/Saswat-cv-new.docx
+++ b/docx/Saswat-cv-new.docx
@@ -10,7 +10,25 @@
           <w:sz w:val="72"/>
           <w:szCs w:val="72"/>
         </w:rPr>
-        <w:t>Saswat Levin</w:t>
+        <w:t xml:space="preserve">Saswat </w:t>
+      </w:r>
+      <w:r>
+        <w:rPr>
+          <w:b/>
+          <w:bCs/>
+          <w:sz w:val="72"/>
+          <w:szCs w:val="72"/>
+        </w:rPr>
+        <w:t xml:space="preserve">Kuthully </w:t>
+      </w:r>
+      <w:r>
+        <w:rPr>
+          <w:b/>
+          <w:bCs/>
+          <w:sz w:val="72"/>
+          <w:szCs w:val="72"/>
+        </w:rPr>
+        <w:t>Levin</w:t>
       </w:r>
     </w:p>
     <w:p>

</xml_diff>